<commit_message>
#Resolve 118  casos de uso a nível de sistema versão final.
</commit_message>
<xml_diff>
--- a/Requisitos/Casos de uso/Nível de Sistema/CSU00 - Autenticar pessoa.docx
+++ b/Requisitos/Casos de uso/Nível de Sistema/CSU00 - Autenticar pessoa.docx
@@ -439,16 +439,7 @@
                 <w:sz w:val="24"/>
                 <w:szCs w:val="24"/>
               </w:rPr>
-              <w:t xml:space="preserve">O ator criou a conta no sistema conforme </w:t>
-            </w:r>
-            <w:r>
-              <w:rPr>
-                <w:rFonts w:ascii="Times New Roman" w:eastAsia="Times New Roman" w:hAnsi="Times New Roman" w:cs="Times New Roman"/>
-                <w:color w:val="FF0000"/>
-                <w:sz w:val="24"/>
-                <w:szCs w:val="24"/>
-              </w:rPr>
-              <w:t>CSU00-Criar conta</w:t>
+              <w:t>O ator criou a conta no sistema</w:t>
             </w:r>
             <w:r>
               <w:rPr>
@@ -716,7 +707,39 @@
                 <w:sz w:val="24"/>
                 <w:szCs w:val="24"/>
               </w:rPr>
-              <w:t xml:space="preserve"> clica em login no canto superior direito </w:t>
+              <w:t xml:space="preserve"> clica em </w:t>
+            </w:r>
+            <w:r>
+              <w:rPr>
+                <w:rFonts w:ascii="Times New Roman" w:eastAsia="Times New Roman" w:hAnsi="Times New Roman" w:cs="Times New Roman"/>
+                <w:sz w:val="24"/>
+                <w:szCs w:val="24"/>
+              </w:rPr>
+              <w:t>‘L</w:t>
+            </w:r>
+            <w:r>
+              <w:rPr>
+                <w:rFonts w:ascii="Times New Roman" w:eastAsia="Times New Roman" w:hAnsi="Times New Roman" w:cs="Times New Roman"/>
+                <w:sz w:val="24"/>
+                <w:szCs w:val="24"/>
+              </w:rPr>
+              <w:t>ogin</w:t>
+            </w:r>
+            <w:r>
+              <w:rPr>
+                <w:rFonts w:ascii="Times New Roman" w:eastAsia="Times New Roman" w:hAnsi="Times New Roman" w:cs="Times New Roman"/>
+                <w:sz w:val="24"/>
+                <w:szCs w:val="24"/>
+              </w:rPr>
+              <w:t>’</w:t>
+            </w:r>
+            <w:r>
+              <w:rPr>
+                <w:rFonts w:ascii="Times New Roman" w:eastAsia="Times New Roman" w:hAnsi="Times New Roman" w:cs="Times New Roman"/>
+                <w:sz w:val="24"/>
+                <w:szCs w:val="24"/>
+              </w:rPr>
+              <w:t xml:space="preserve"> no canto superior direito </w:t>
             </w:r>
             <w:r>
               <w:rPr>
@@ -782,7 +805,7 @@
                 <w:sz w:val="24"/>
                 <w:szCs w:val="24"/>
               </w:rPr>
-              <w:t>3</w:t>
+              <w:t>4</w:t>
             </w:r>
             <w:r>
               <w:rPr>
@@ -877,7 +900,16 @@
                 <w:sz w:val="24"/>
                 <w:szCs w:val="24"/>
               </w:rPr>
-              <w:t>Tela 006</w:t>
+              <w:t>Tela 00</w:t>
+            </w:r>
+            <w:r>
+              <w:rPr>
+                <w:rFonts w:ascii="Times New Roman" w:eastAsia="Times New Roman" w:hAnsi="Times New Roman" w:cs="Times New Roman"/>
+                <w:color w:val="FF0000"/>
+                <w:sz w:val="24"/>
+                <w:szCs w:val="24"/>
+              </w:rPr>
+              <w:t>7</w:t>
             </w:r>
             <w:r>
               <w:rPr>
@@ -980,6 +1012,14 @@
               </w:rPr>
               <w:t>esqueceu a senha, clica no “Esqueceu sua senha” e solicita outra</w:t>
             </w:r>
+            <w:r>
+              <w:rPr>
+                <w:rFonts w:ascii="Times New Roman" w:eastAsia="Times New Roman" w:hAnsi="Times New Roman" w:cs="Times New Roman"/>
+                <w:sz w:val="24"/>
+                <w:szCs w:val="24"/>
+              </w:rPr>
+              <w:t>.</w:t>
+            </w:r>
           </w:p>
         </w:tc>
       </w:tr>
@@ -1039,6 +1079,60 @@
               <w:right w:w="100" w:type="dxa"/>
             </w:tcMar>
           </w:tcPr>
+          <w:p>
+            <w:pPr>
+              <w:widowControl w:val="0"/>
+              <w:spacing w:line="240" w:lineRule="auto"/>
+              <w:rPr>
+                <w:rFonts w:ascii="Times New Roman" w:eastAsia="Times New Roman" w:hAnsi="Times New Roman" w:cs="Times New Roman"/>
+                <w:b/>
+                <w:sz w:val="24"/>
+                <w:szCs w:val="24"/>
+              </w:rPr>
+            </w:pPr>
+            <w:r>
+              <w:rPr>
+                <w:rFonts w:ascii="Times New Roman" w:eastAsia="Times New Roman" w:hAnsi="Times New Roman" w:cs="Times New Roman"/>
+                <w:b/>
+                <w:sz w:val="24"/>
+                <w:szCs w:val="24"/>
+              </w:rPr>
+              <w:t xml:space="preserve">Linha </w:t>
+            </w:r>
+            <w:r>
+              <w:rPr>
+                <w:rFonts w:ascii="Times New Roman" w:eastAsia="Times New Roman" w:hAnsi="Times New Roman" w:cs="Times New Roman"/>
+                <w:b/>
+                <w:sz w:val="24"/>
+                <w:szCs w:val="24"/>
+              </w:rPr>
+              <w:t>3</w:t>
+            </w:r>
+            <w:r>
+              <w:rPr>
+                <w:rFonts w:ascii="Times New Roman" w:eastAsia="Times New Roman" w:hAnsi="Times New Roman" w:cs="Times New Roman"/>
+                <w:sz w:val="24"/>
+                <w:szCs w:val="24"/>
+              </w:rPr>
+              <w:t>.</w:t>
+            </w:r>
+            <w:r>
+              <w:rPr>
+                <w:rFonts w:ascii="Times New Roman" w:eastAsia="Times New Roman" w:hAnsi="Times New Roman" w:cs="Times New Roman"/>
+                <w:sz w:val="24"/>
+                <w:szCs w:val="24"/>
+              </w:rPr>
+              <w:t xml:space="preserve"> Ator marca ‘Lembrar-me’ para não precisar digitar usuário e senha da próxima vez que for utilizar o sistema.</w:t>
+            </w:r>
+            <w:r>
+              <w:rPr>
+                <w:rFonts w:ascii="Times New Roman" w:eastAsia="Times New Roman" w:hAnsi="Times New Roman" w:cs="Times New Roman"/>
+                <w:sz w:val="24"/>
+                <w:szCs w:val="24"/>
+              </w:rPr>
+              <w:t xml:space="preserve">  </w:t>
+            </w:r>
+          </w:p>
           <w:p>
             <w:pPr>
               <w:widowControl w:val="0"/>
@@ -1348,6 +1442,7 @@
     <w:lsdException w:name="HTML Sample" w:semiHidden="1" w:unhideWhenUsed="1"/>
     <w:lsdException w:name="HTML Typewriter" w:semiHidden="1" w:unhideWhenUsed="1"/>
     <w:lsdException w:name="HTML Variable" w:semiHidden="1" w:unhideWhenUsed="1"/>
+    <w:lsdException w:name="Normal Table" w:semiHidden="1" w:unhideWhenUsed="1"/>
     <w:lsdException w:name="annotation subject" w:semiHidden="1" w:unhideWhenUsed="1"/>
     <w:lsdException w:name="No List" w:semiHidden="1" w:unhideWhenUsed="1"/>
     <w:lsdException w:name="Outline List 1" w:semiHidden="1" w:unhideWhenUsed="1"/>
@@ -1390,8 +1485,11 @@
     <w:lsdException w:name="Table Contemporary" w:semiHidden="1" w:unhideWhenUsed="1"/>
     <w:lsdException w:name="Table Elegant" w:semiHidden="1" w:unhideWhenUsed="1"/>
     <w:lsdException w:name="Table Professional" w:semiHidden="1" w:unhideWhenUsed="1"/>
+    <w:lsdException w:name="Table Subtle 1" w:semiHidden="1" w:unhideWhenUsed="1"/>
     <w:lsdException w:name="Table Subtle 2" w:semiHidden="1" w:unhideWhenUsed="1"/>
     <w:lsdException w:name="Table Web 1" w:semiHidden="1" w:unhideWhenUsed="1"/>
+    <w:lsdException w:name="Table Web 2" w:semiHidden="1" w:unhideWhenUsed="1"/>
+    <w:lsdException w:name="Table Web 3" w:semiHidden="1" w:unhideWhenUsed="1"/>
     <w:lsdException w:name="Balloon Text" w:semiHidden="1" w:unhideWhenUsed="1"/>
     <w:lsdException w:name="Table Grid" w:uiPriority="39"/>
     <w:lsdException w:name="Table Theme" w:semiHidden="1" w:unhideWhenUsed="1"/>

</xml_diff>